<commit_message>
Updated building plans and manuals
</commit_message>
<xml_diff>
--- a/Lego_Package/DE_Fragebogen Entdecker Kit A.docx
+++ b/Lego_Package/DE_Fragebogen Entdecker Kit A.docx
@@ -1,6 +1,6 @@
 
 <file path=word/document.xml><?xml version="1.0" encoding="utf-8"?>
-<w:document xmlns:wpc="http://schemas.microsoft.com/office/word/2010/wordprocessingCanvas" xmlns:cx="http://schemas.microsoft.com/office/drawing/2014/chartex" xmlns:cx1="http://schemas.microsoft.com/office/drawing/2015/9/8/chartex" xmlns:cx2="http://schemas.microsoft.com/office/drawing/2015/10/21/chartex" xmlns:cx3="http://schemas.microsoft.com/office/drawing/2016/5/9/chartex" xmlns:cx4="http://schemas.microsoft.com/office/drawing/2016/5/10/chartex" xmlns:cx5="http://schemas.microsoft.com/office/drawing/2016/5/11/chartex" xmlns:cx6="http://schemas.microsoft.com/office/drawing/2016/5/12/chartex" xmlns:cx7="http://schemas.microsoft.com/office/drawing/2016/5/13/chartex" xmlns:cx8="http://schemas.microsoft.com/office/drawing/2016/5/14/chartex" xmlns:mc="http://schemas.openxmlformats.org/markup-compatibility/2006" xmlns:aink="http://schemas.microsoft.com/office/drawing/2016/ink" xmlns:am3d="http://schemas.microsoft.com/office/drawing/2017/model3d" xmlns:o="urn:schemas-microsoft-com:office:office" xmlns:r="http://schemas.openxmlformats.org/officeDocument/2006/relationships" xmlns:m="http://schemas.openxmlformats.org/officeDocument/2006/math" xmlns:v="urn:schemas-microsoft-com:vml" xmlns:wp14="http://schemas.microsoft.com/office/word/2010/wordprocessingDrawing" xmlns:wp="http://schemas.openxmlformats.org/drawingml/2006/wordprocessingDrawing" xmlns:w10="urn:schemas-microsoft-com:office:word" xmlns:w="http://schemas.openxmlformats.org/wordprocessingml/2006/main" xmlns:w14="http://schemas.microsoft.com/office/word/2010/wordml" xmlns:w15="http://schemas.microsoft.com/office/word/2012/wordml" xmlns:w16cex="http://schemas.microsoft.com/office/word/2018/wordml/cex" xmlns:w16cid="http://schemas.microsoft.com/office/word/2016/wordml/cid" xmlns:w16="http://schemas.microsoft.com/office/word/2018/wordml" xmlns:w16se="http://schemas.microsoft.com/office/word/2015/wordml/symex" xmlns:wpg="http://schemas.microsoft.com/office/word/2010/wordprocessingGroup" xmlns:wpi="http://schemas.microsoft.com/office/word/2010/wordprocessingInk" xmlns:wne="http://schemas.microsoft.com/office/word/2006/wordml" xmlns:wps="http://schemas.microsoft.com/office/word/2010/wordprocessingShape" mc:Ignorable="w14 w15 w16se w16cid w16 w16cex wp14">
+<w:document xmlns:wpc="http://schemas.microsoft.com/office/word/2010/wordprocessingCanvas" xmlns:cx="http://schemas.microsoft.com/office/drawing/2014/chartex" xmlns:mc="http://schemas.openxmlformats.org/markup-compatibility/2006" xmlns:o="urn:schemas-microsoft-com:office:office" xmlns:r="http://schemas.openxmlformats.org/officeDocument/2006/relationships" xmlns:m="http://schemas.openxmlformats.org/officeDocument/2006/math" xmlns:v="urn:schemas-microsoft-com:vml" xmlns:wp14="http://schemas.microsoft.com/office/word/2010/wordprocessingDrawing" xmlns:wp="http://schemas.openxmlformats.org/drawingml/2006/wordprocessingDrawing" xmlns:w10="urn:schemas-microsoft-com:office:word" xmlns:w="http://schemas.openxmlformats.org/wordprocessingml/2006/main" xmlns:w14="http://schemas.microsoft.com/office/word/2010/wordml" xmlns:w15="http://schemas.microsoft.com/office/word/2012/wordml" xmlns:w16se="http://schemas.microsoft.com/office/word/2015/wordml/symex" xmlns:wpg="http://schemas.microsoft.com/office/word/2010/wordprocessingGroup" xmlns:wpi="http://schemas.microsoft.com/office/word/2010/wordprocessingInk" xmlns:wne="http://schemas.microsoft.com/office/word/2006/wordml" xmlns:wps="http://schemas.microsoft.com/office/word/2010/wordprocessingShape" mc:Ignorable="w14 w15 w16se wp14">
   <w:body>
     <w:p>
       <w:pPr>
@@ -68,1456 +68,6 @@
         <w:t>Name:</w:t>
       </w:r>
     </w:p>
-    <w:p/>
-    <w:tbl>
-      <w:tblPr>
-        <w:tblStyle w:val="TableGrid"/>
-        <w:tblW w:w="8988" w:type="dxa"/>
-        <w:tblBorders>
-          <w:top w:val="none" w:sz="0" w:space="0" w:color="auto"/>
-          <w:left w:val="none" w:sz="0" w:space="0" w:color="auto"/>
-          <w:bottom w:val="none" w:sz="0" w:space="0" w:color="auto"/>
-          <w:right w:val="none" w:sz="0" w:space="0" w:color="auto"/>
-          <w:insideH w:val="none" w:sz="0" w:space="0" w:color="auto"/>
-          <w:insideV w:val="none" w:sz="0" w:space="0" w:color="auto"/>
-        </w:tblBorders>
-        <w:tblLook w:val="04A0" w:firstRow="1" w:lastRow="0" w:firstColumn="1" w:lastColumn="0" w:noHBand="0" w:noVBand="1"/>
-      </w:tblPr>
-      <w:tblGrid>
-        <w:gridCol w:w="1638"/>
-        <w:gridCol w:w="773"/>
-        <w:gridCol w:w="773"/>
-        <w:gridCol w:w="773"/>
-        <w:gridCol w:w="1547"/>
-        <w:gridCol w:w="773"/>
-        <w:gridCol w:w="773"/>
-        <w:gridCol w:w="946"/>
-        <w:gridCol w:w="992"/>
-      </w:tblGrid>
-      <w:tr>
-        <w:trPr>
-          <w:trHeight w:val="325"/>
-        </w:trPr>
-        <w:tc>
-          <w:tcPr>
-            <w:tcW w:w="1638" w:type="dxa"/>
-          </w:tcPr>
-          <w:p>
-            <w:pPr>
-              <w:jc w:val="center"/>
-              <w:rPr>
-                <w:rFonts w:ascii="Gill Sans" w:hAnsi="Gill Sans" w:cs="Gill Sans"/>
-                <w:sz w:val="20"/>
-                <w:szCs w:val="20"/>
-              </w:rPr>
-            </w:pPr>
-            <w:r>
-              <w:rPr>
-                <w:rFonts w:ascii="Gill Sans" w:hAnsi="Gill Sans" w:cs="Gill Sans"/>
-                <w:sz w:val="20"/>
-                <w:szCs w:val="20"/>
-              </w:rPr>
-              <w:t>Wie alt bist Du?</w:t>
-            </w:r>
-          </w:p>
-        </w:tc>
-        <w:tc>
-          <w:tcPr>
-            <w:tcW w:w="773" w:type="dxa"/>
-          </w:tcPr>
-          <w:p>
-            <w:pPr>
-              <w:rPr>
-                <w:rFonts w:ascii="Gill Sans" w:hAnsi="Gill Sans" w:cs="Gill Sans"/>
-                <w:sz w:val="20"/>
-                <w:szCs w:val="20"/>
-              </w:rPr>
-            </w:pPr>
-          </w:p>
-        </w:tc>
-        <w:tc>
-          <w:tcPr>
-            <w:tcW w:w="773" w:type="dxa"/>
-          </w:tcPr>
-          <w:p>
-            <w:pPr>
-              <w:rPr>
-                <w:rFonts w:ascii="Gill Sans" w:hAnsi="Gill Sans" w:cs="Gill Sans"/>
-                <w:sz w:val="20"/>
-                <w:szCs w:val="20"/>
-              </w:rPr>
-            </w:pPr>
-          </w:p>
-        </w:tc>
-        <w:tc>
-          <w:tcPr>
-            <w:tcW w:w="773" w:type="dxa"/>
-          </w:tcPr>
-          <w:p>
-            <w:pPr>
-              <w:rPr>
-                <w:rFonts w:ascii="Gill Sans" w:hAnsi="Gill Sans" w:cs="Gill Sans"/>
-                <w:sz w:val="20"/>
-                <w:szCs w:val="20"/>
-              </w:rPr>
-            </w:pPr>
-          </w:p>
-        </w:tc>
-        <w:tc>
-          <w:tcPr>
-            <w:tcW w:w="1547" w:type="dxa"/>
-          </w:tcPr>
-          <w:p>
-            <w:pPr>
-              <w:jc w:val="right"/>
-              <w:rPr>
-                <w:rFonts w:ascii="Gill Sans" w:hAnsi="Gill Sans" w:cs="Gill Sans"/>
-                <w:sz w:val="20"/>
-                <w:szCs w:val="20"/>
-              </w:rPr>
-            </w:pPr>
-            <w:r>
-              <w:rPr>
-                <w:rFonts w:ascii="Gill Sans" w:hAnsi="Gill Sans" w:cs="Gill Sans"/>
-                <w:sz w:val="20"/>
-                <w:szCs w:val="20"/>
-              </w:rPr>
-              <w:t>Mädchen</w:t>
-            </w:r>
-          </w:p>
-        </w:tc>
-        <w:tc>
-          <w:tcPr>
-            <w:tcW w:w="773" w:type="dxa"/>
-          </w:tcPr>
-          <w:p>
-            <w:pPr>
-              <w:rPr>
-                <w:rFonts w:ascii="Gill Sans" w:hAnsi="Gill Sans" w:cs="Gill Sans"/>
-                <w:sz w:val="20"/>
-                <w:szCs w:val="20"/>
-              </w:rPr>
-            </w:pPr>
-            <w:r>
-              <w:rPr>
-                <w:rFonts w:ascii="Menlo Regular" w:eastAsia="MS Gothic" w:hAnsi="Menlo Regular" w:cs="Menlo Regular"/>
-                <w:color w:val="000000"/>
-                <w:sz w:val="20"/>
-                <w:szCs w:val="20"/>
-              </w:rPr>
-              <w:t>☐</w:t>
-            </w:r>
-          </w:p>
-        </w:tc>
-        <w:tc>
-          <w:tcPr>
-            <w:tcW w:w="773" w:type="dxa"/>
-          </w:tcPr>
-          <w:p>
-            <w:pPr>
-              <w:rPr>
-                <w:rFonts w:ascii="Gill Sans" w:hAnsi="Gill Sans" w:cs="Gill Sans"/>
-                <w:sz w:val="20"/>
-                <w:szCs w:val="20"/>
-              </w:rPr>
-            </w:pPr>
-          </w:p>
-        </w:tc>
-        <w:tc>
-          <w:tcPr>
-            <w:tcW w:w="946" w:type="dxa"/>
-          </w:tcPr>
-          <w:p>
-            <w:pPr>
-              <w:rPr>
-                <w:rFonts w:ascii="Gill Sans" w:hAnsi="Gill Sans" w:cs="Gill Sans"/>
-                <w:sz w:val="20"/>
-                <w:szCs w:val="20"/>
-              </w:rPr>
-            </w:pPr>
-            <w:r>
-              <w:rPr>
-                <w:rFonts w:ascii="Gill Sans" w:hAnsi="Gill Sans" w:cs="Gill Sans"/>
-                <w:sz w:val="20"/>
-                <w:szCs w:val="20"/>
-              </w:rPr>
-              <w:t>Junge</w:t>
-            </w:r>
-          </w:p>
-        </w:tc>
-        <w:tc>
-          <w:tcPr>
-            <w:tcW w:w="992" w:type="dxa"/>
-          </w:tcPr>
-          <w:p>
-            <w:pPr>
-              <w:rPr>
-                <w:rFonts w:ascii="Gill Sans" w:hAnsi="Gill Sans" w:cs="Gill Sans"/>
-                <w:sz w:val="20"/>
-                <w:szCs w:val="20"/>
-              </w:rPr>
-            </w:pPr>
-            <w:r>
-              <w:rPr>
-                <w:rFonts w:ascii="Menlo Regular" w:eastAsia="MS Gothic" w:hAnsi="Menlo Regular" w:cs="Menlo Regular"/>
-                <w:color w:val="000000"/>
-                <w:sz w:val="20"/>
-                <w:szCs w:val="20"/>
-              </w:rPr>
-              <w:t>☐</w:t>
-            </w:r>
-          </w:p>
-        </w:tc>
-      </w:tr>
-    </w:tbl>
-    <w:p/>
-    <w:p/>
-    <w:tbl>
-      <w:tblPr>
-        <w:tblStyle w:val="TableGrid"/>
-        <w:tblW w:w="9284" w:type="dxa"/>
-        <w:tblBorders>
-          <w:top w:val="none" w:sz="0" w:space="0" w:color="auto"/>
-          <w:left w:val="none" w:sz="0" w:space="0" w:color="auto"/>
-          <w:bottom w:val="none" w:sz="0" w:space="0" w:color="auto"/>
-          <w:right w:val="none" w:sz="0" w:space="0" w:color="auto"/>
-          <w:insideH w:val="none" w:sz="0" w:space="0" w:color="auto"/>
-          <w:insideV w:val="none" w:sz="0" w:space="0" w:color="auto"/>
-        </w:tblBorders>
-        <w:tblLayout w:type="fixed"/>
-        <w:tblLook w:val="04A0" w:firstRow="1" w:lastRow="0" w:firstColumn="1" w:lastColumn="0" w:noHBand="0" w:noVBand="1"/>
-      </w:tblPr>
-      <w:tblGrid>
-        <w:gridCol w:w="1102"/>
-        <w:gridCol w:w="709"/>
-        <w:gridCol w:w="710"/>
-        <w:gridCol w:w="710"/>
-        <w:gridCol w:w="709"/>
-        <w:gridCol w:w="710"/>
-        <w:gridCol w:w="710"/>
-        <w:gridCol w:w="709"/>
-        <w:gridCol w:w="710"/>
-        <w:gridCol w:w="710"/>
-        <w:gridCol w:w="710"/>
-        <w:gridCol w:w="1085"/>
-      </w:tblGrid>
-      <w:tr>
-        <w:trPr>
-          <w:trHeight w:val="345"/>
-        </w:trPr>
-        <w:tc>
-          <w:tcPr>
-            <w:tcW w:w="9279" w:type="dxa"/>
-            <w:gridSpan w:val="12"/>
-            <w:vAlign w:val="center"/>
-          </w:tcPr>
-          <w:p>
-            <w:pPr>
-              <w:rPr>
-                <w:rFonts w:ascii="Gill Sans" w:hAnsi="Gill Sans" w:cs="Gill Sans"/>
-                <w:b/>
-                <w:sz w:val="20"/>
-                <w:szCs w:val="20"/>
-              </w:rPr>
-            </w:pPr>
-            <w:r>
-              <w:rPr>
-                <w:rFonts w:ascii="Gill Sans" w:hAnsi="Gill Sans" w:cs="Gill Sans"/>
-                <w:b/>
-                <w:sz w:val="20"/>
-                <w:szCs w:val="20"/>
-              </w:rPr>
-              <w:t xml:space="preserve">Ich mag die </w:t>
-            </w:r>
-            <w:r>
-              <w:rPr>
-                <w:rFonts w:ascii="Gill Sans" w:hAnsi="Gill Sans" w:cs="Gill Sans"/>
-                <w:b/>
-                <w:sz w:val="20"/>
-                <w:szCs w:val="20"/>
-              </w:rPr>
-              <w:t xml:space="preserve">sprachlichen </w:t>
-            </w:r>
-            <w:r>
-              <w:rPr>
-                <w:rFonts w:ascii="Gill Sans" w:hAnsi="Gill Sans" w:cs="Gill Sans"/>
-                <w:b/>
-                <w:sz w:val="20"/>
-                <w:szCs w:val="20"/>
-              </w:rPr>
-              <w:t>Fächer Deutsch, Englisch</w:t>
-            </w:r>
-            <w:r>
-              <w:rPr>
-                <w:rFonts w:ascii="Gill Sans" w:hAnsi="Gill Sans" w:cs="Gill Sans"/>
-                <w:b/>
-                <w:sz w:val="20"/>
-                <w:szCs w:val="20"/>
-              </w:rPr>
-              <w:t xml:space="preserve"> (und Französisch) ... </w:t>
-            </w:r>
-          </w:p>
-        </w:tc>
-      </w:tr>
-      <w:tr>
-        <w:trPr>
-          <w:trHeight w:val="345"/>
-        </w:trPr>
-        <w:tc>
-          <w:tcPr>
-            <w:tcW w:w="1102" w:type="dxa"/>
-            <w:vAlign w:val="center"/>
-          </w:tcPr>
-          <w:p>
-            <w:pPr>
-              <w:rPr>
-                <w:rFonts w:ascii="Gill Sans" w:hAnsi="Gill Sans" w:cs="Gill Sans"/>
-                <w:sz w:val="20"/>
-                <w:szCs w:val="20"/>
-              </w:rPr>
-            </w:pPr>
-            <w:r>
-              <w:rPr>
-                <w:rFonts w:ascii="Gill Sans" w:hAnsi="Gill Sans" w:cs="Gill Sans"/>
-                <w:sz w:val="20"/>
-                <w:szCs w:val="20"/>
-              </w:rPr>
-              <w:t>gar nicht</w:t>
-            </w:r>
-          </w:p>
-        </w:tc>
-        <w:tc>
-          <w:tcPr>
-            <w:tcW w:w="709" w:type="dxa"/>
-            <w:vAlign w:val="center"/>
-          </w:tcPr>
-          <w:p>
-            <w:pPr>
-              <w:rPr>
-                <w:rFonts w:ascii="Gill Sans" w:hAnsi="Gill Sans" w:cs="Gill Sans"/>
-                <w:sz w:val="20"/>
-                <w:szCs w:val="20"/>
-              </w:rPr>
-            </w:pPr>
-            <w:r>
-              <w:rPr>
-                <w:rFonts w:ascii="Gill Sans" w:hAnsi="Gill Sans" w:cs="Gill Sans"/>
-                <w:sz w:val="20"/>
-                <w:szCs w:val="20"/>
-              </w:rPr>
-              <w:t xml:space="preserve">1 </w:t>
-            </w:r>
-            <w:r>
-              <w:rPr>
-                <w:rFonts w:ascii="Menlo Regular" w:eastAsia="MS Gothic" w:hAnsi="Menlo Regular" w:cs="Menlo Regular"/>
-                <w:color w:val="000000"/>
-              </w:rPr>
-              <w:t>☐</w:t>
-            </w:r>
-          </w:p>
-        </w:tc>
-        <w:tc>
-          <w:tcPr>
-            <w:tcW w:w="710" w:type="dxa"/>
-            <w:vAlign w:val="center"/>
-          </w:tcPr>
-          <w:p>
-            <w:pPr>
-              <w:rPr>
-                <w:rFonts w:ascii="Gill Sans" w:hAnsi="Gill Sans" w:cs="Gill Sans"/>
-                <w:sz w:val="20"/>
-                <w:szCs w:val="20"/>
-              </w:rPr>
-            </w:pPr>
-            <w:r>
-              <w:rPr>
-                <w:rFonts w:ascii="Gill Sans" w:hAnsi="Gill Sans" w:cs="Gill Sans"/>
-                <w:sz w:val="20"/>
-                <w:szCs w:val="20"/>
-              </w:rPr>
-              <w:t xml:space="preserve">2 </w:t>
-            </w:r>
-            <w:r>
-              <w:rPr>
-                <w:rFonts w:ascii="Menlo Regular" w:eastAsia="MS Gothic" w:hAnsi="Menlo Regular" w:cs="Menlo Regular"/>
-                <w:color w:val="000000"/>
-              </w:rPr>
-              <w:t>☐</w:t>
-            </w:r>
-          </w:p>
-        </w:tc>
-        <w:tc>
-          <w:tcPr>
-            <w:tcW w:w="710" w:type="dxa"/>
-            <w:vAlign w:val="center"/>
-          </w:tcPr>
-          <w:p>
-            <w:pPr>
-              <w:rPr>
-                <w:rFonts w:ascii="Gill Sans" w:hAnsi="Gill Sans" w:cs="Gill Sans"/>
-                <w:sz w:val="20"/>
-                <w:szCs w:val="20"/>
-              </w:rPr>
-            </w:pPr>
-            <w:r>
-              <w:rPr>
-                <w:rFonts w:ascii="Gill Sans" w:hAnsi="Gill Sans" w:cs="Gill Sans"/>
-                <w:sz w:val="20"/>
-                <w:szCs w:val="20"/>
-              </w:rPr>
-              <w:t xml:space="preserve">3 </w:t>
-            </w:r>
-            <w:r>
-              <w:rPr>
-                <w:rFonts w:ascii="Menlo Regular" w:eastAsia="MS Gothic" w:hAnsi="Menlo Regular" w:cs="Menlo Regular"/>
-                <w:color w:val="000000"/>
-              </w:rPr>
-              <w:t>☐</w:t>
-            </w:r>
-          </w:p>
-        </w:tc>
-        <w:tc>
-          <w:tcPr>
-            <w:tcW w:w="709" w:type="dxa"/>
-            <w:vAlign w:val="center"/>
-          </w:tcPr>
-          <w:p>
-            <w:pPr>
-              <w:rPr>
-                <w:rFonts w:ascii="Gill Sans" w:hAnsi="Gill Sans" w:cs="Gill Sans"/>
-                <w:sz w:val="20"/>
-                <w:szCs w:val="20"/>
-              </w:rPr>
-            </w:pPr>
-            <w:r>
-              <w:rPr>
-                <w:rFonts w:ascii="Gill Sans" w:hAnsi="Gill Sans" w:cs="Gill Sans"/>
-                <w:sz w:val="20"/>
-                <w:szCs w:val="20"/>
-              </w:rPr>
-              <w:t xml:space="preserve">4 </w:t>
-            </w:r>
-            <w:r>
-              <w:rPr>
-                <w:rFonts w:ascii="Menlo Regular" w:eastAsia="MS Gothic" w:hAnsi="Menlo Regular" w:cs="Menlo Regular"/>
-                <w:color w:val="000000"/>
-              </w:rPr>
-              <w:t>☐</w:t>
-            </w:r>
-          </w:p>
-        </w:tc>
-        <w:tc>
-          <w:tcPr>
-            <w:tcW w:w="710" w:type="dxa"/>
-            <w:vAlign w:val="center"/>
-          </w:tcPr>
-          <w:p>
-            <w:pPr>
-              <w:rPr>
-                <w:rFonts w:ascii="Gill Sans" w:hAnsi="Gill Sans" w:cs="Gill Sans"/>
-                <w:sz w:val="20"/>
-                <w:szCs w:val="20"/>
-              </w:rPr>
-            </w:pPr>
-            <w:r>
-              <w:rPr>
-                <w:rFonts w:ascii="Gill Sans" w:hAnsi="Gill Sans" w:cs="Gill Sans"/>
-                <w:sz w:val="20"/>
-                <w:szCs w:val="20"/>
-              </w:rPr>
-              <w:t xml:space="preserve">5 </w:t>
-            </w:r>
-            <w:r>
-              <w:rPr>
-                <w:rFonts w:ascii="Menlo Regular" w:eastAsia="MS Gothic" w:hAnsi="Menlo Regular" w:cs="Menlo Regular"/>
-                <w:color w:val="000000"/>
-              </w:rPr>
-              <w:t>☐</w:t>
-            </w:r>
-          </w:p>
-        </w:tc>
-        <w:tc>
-          <w:tcPr>
-            <w:tcW w:w="710" w:type="dxa"/>
-            <w:vAlign w:val="center"/>
-          </w:tcPr>
-          <w:p>
-            <w:pPr>
-              <w:rPr>
-                <w:rFonts w:ascii="Gill Sans" w:hAnsi="Gill Sans" w:cs="Gill Sans"/>
-                <w:sz w:val="20"/>
-                <w:szCs w:val="20"/>
-              </w:rPr>
-            </w:pPr>
-            <w:r>
-              <w:rPr>
-                <w:rFonts w:ascii="Gill Sans" w:hAnsi="Gill Sans" w:cs="Gill Sans"/>
-                <w:sz w:val="20"/>
-                <w:szCs w:val="20"/>
-              </w:rPr>
-              <w:t xml:space="preserve">6 </w:t>
-            </w:r>
-            <w:r>
-              <w:rPr>
-                <w:rFonts w:ascii="Menlo Regular" w:eastAsia="MS Gothic" w:hAnsi="Menlo Regular" w:cs="Menlo Regular"/>
-                <w:color w:val="000000"/>
-              </w:rPr>
-              <w:t>☐</w:t>
-            </w:r>
-          </w:p>
-        </w:tc>
-        <w:tc>
-          <w:tcPr>
-            <w:tcW w:w="709" w:type="dxa"/>
-            <w:vAlign w:val="center"/>
-          </w:tcPr>
-          <w:p>
-            <w:pPr>
-              <w:rPr>
-                <w:rFonts w:ascii="Gill Sans" w:hAnsi="Gill Sans" w:cs="Gill Sans"/>
-                <w:sz w:val="20"/>
-                <w:szCs w:val="20"/>
-              </w:rPr>
-            </w:pPr>
-            <w:r>
-              <w:rPr>
-                <w:rFonts w:ascii="Gill Sans" w:hAnsi="Gill Sans" w:cs="Gill Sans"/>
-                <w:sz w:val="20"/>
-                <w:szCs w:val="20"/>
-              </w:rPr>
-              <w:t xml:space="preserve">7 </w:t>
-            </w:r>
-            <w:r>
-              <w:rPr>
-                <w:rFonts w:ascii="Menlo Regular" w:eastAsia="MS Gothic" w:hAnsi="Menlo Regular" w:cs="Menlo Regular"/>
-                <w:color w:val="000000"/>
-              </w:rPr>
-              <w:t>☐</w:t>
-            </w:r>
-          </w:p>
-        </w:tc>
-        <w:tc>
-          <w:tcPr>
-            <w:tcW w:w="710" w:type="dxa"/>
-            <w:vAlign w:val="center"/>
-          </w:tcPr>
-          <w:p>
-            <w:pPr>
-              <w:rPr>
-                <w:rFonts w:ascii="Gill Sans" w:hAnsi="Gill Sans" w:cs="Gill Sans"/>
-                <w:sz w:val="20"/>
-                <w:szCs w:val="20"/>
-              </w:rPr>
-            </w:pPr>
-            <w:r>
-              <w:rPr>
-                <w:rFonts w:ascii="Gill Sans" w:hAnsi="Gill Sans" w:cs="Gill Sans"/>
-                <w:sz w:val="20"/>
-                <w:szCs w:val="20"/>
-              </w:rPr>
-              <w:t xml:space="preserve">8 </w:t>
-            </w:r>
-            <w:r>
-              <w:rPr>
-                <w:rFonts w:ascii="Menlo Regular" w:eastAsia="MS Gothic" w:hAnsi="Menlo Regular" w:cs="Menlo Regular"/>
-                <w:color w:val="000000"/>
-              </w:rPr>
-              <w:t>☐</w:t>
-            </w:r>
-          </w:p>
-        </w:tc>
-        <w:tc>
-          <w:tcPr>
-            <w:tcW w:w="710" w:type="dxa"/>
-            <w:vAlign w:val="center"/>
-          </w:tcPr>
-          <w:p>
-            <w:pPr>
-              <w:rPr>
-                <w:rFonts w:ascii="Gill Sans" w:hAnsi="Gill Sans" w:cs="Gill Sans"/>
-                <w:sz w:val="20"/>
-                <w:szCs w:val="20"/>
-              </w:rPr>
-            </w:pPr>
-            <w:r>
-              <w:rPr>
-                <w:rFonts w:ascii="Gill Sans" w:hAnsi="Gill Sans" w:cs="Gill Sans"/>
-                <w:sz w:val="20"/>
-                <w:szCs w:val="20"/>
-              </w:rPr>
-              <w:t xml:space="preserve">9 </w:t>
-            </w:r>
-            <w:r>
-              <w:rPr>
-                <w:rFonts w:ascii="Menlo Regular" w:eastAsia="MS Gothic" w:hAnsi="Menlo Regular" w:cs="Menlo Regular"/>
-                <w:color w:val="000000"/>
-              </w:rPr>
-              <w:t>☐</w:t>
-            </w:r>
-          </w:p>
-        </w:tc>
-        <w:tc>
-          <w:tcPr>
-            <w:tcW w:w="710" w:type="dxa"/>
-            <w:vAlign w:val="center"/>
-          </w:tcPr>
-          <w:p>
-            <w:pPr>
-              <w:rPr>
-                <w:rFonts w:ascii="Gill Sans" w:hAnsi="Gill Sans" w:cs="Gill Sans"/>
-                <w:sz w:val="20"/>
-                <w:szCs w:val="20"/>
-              </w:rPr>
-            </w:pPr>
-            <w:r>
-              <w:rPr>
-                <w:rFonts w:ascii="Gill Sans" w:hAnsi="Gill Sans" w:cs="Gill Sans"/>
-                <w:sz w:val="20"/>
-                <w:szCs w:val="20"/>
-              </w:rPr>
-              <w:t xml:space="preserve">10 </w:t>
-            </w:r>
-            <w:r>
-              <w:rPr>
-                <w:rFonts w:ascii="Menlo Regular" w:eastAsia="MS Gothic" w:hAnsi="Menlo Regular" w:cs="Menlo Regular"/>
-                <w:color w:val="000000"/>
-              </w:rPr>
-              <w:t>☐</w:t>
-            </w:r>
-          </w:p>
-        </w:tc>
-        <w:tc>
-          <w:tcPr>
-            <w:tcW w:w="1085" w:type="dxa"/>
-            <w:vAlign w:val="center"/>
-          </w:tcPr>
-          <w:p>
-            <w:pPr>
-              <w:rPr>
-                <w:rFonts w:ascii="Gill Sans" w:hAnsi="Gill Sans" w:cs="Gill Sans"/>
-                <w:sz w:val="20"/>
-                <w:szCs w:val="20"/>
-              </w:rPr>
-            </w:pPr>
-            <w:r>
-              <w:rPr>
-                <w:rFonts w:ascii="Gill Sans" w:hAnsi="Gill Sans" w:cs="Gill Sans"/>
-                <w:sz w:val="20"/>
-                <w:szCs w:val="20"/>
-              </w:rPr>
-              <w:t>sehr</w:t>
-            </w:r>
-          </w:p>
-        </w:tc>
-      </w:tr>
-      <w:tr>
-        <w:trPr>
-          <w:trHeight w:val="345"/>
-        </w:trPr>
-        <w:tc>
-          <w:tcPr>
-            <w:tcW w:w="9279" w:type="dxa"/>
-            <w:gridSpan w:val="12"/>
-            <w:vAlign w:val="center"/>
-          </w:tcPr>
-          <w:p>
-            <w:pPr>
-              <w:rPr>
-                <w:rFonts w:ascii="Gill Sans" w:hAnsi="Gill Sans" w:cs="Gill Sans"/>
-                <w:sz w:val="20"/>
-                <w:szCs w:val="20"/>
-              </w:rPr>
-            </w:pPr>
-          </w:p>
-        </w:tc>
-      </w:tr>
-      <w:tr>
-        <w:trPr>
-          <w:trHeight w:val="358"/>
-        </w:trPr>
-        <w:tc>
-          <w:tcPr>
-            <w:tcW w:w="9279" w:type="dxa"/>
-            <w:gridSpan w:val="12"/>
-            <w:vAlign w:val="center"/>
-          </w:tcPr>
-          <w:p>
-            <w:pPr>
-              <w:rPr>
-                <w:rFonts w:ascii="Gill Sans" w:hAnsi="Gill Sans" w:cs="Gill Sans"/>
-                <w:b/>
-                <w:sz w:val="20"/>
-                <w:szCs w:val="20"/>
-              </w:rPr>
-            </w:pPr>
-            <w:r>
-              <w:rPr>
-                <w:rFonts w:ascii="Gill Sans" w:hAnsi="Gill Sans" w:cs="Gill Sans"/>
-                <w:b/>
-                <w:sz w:val="20"/>
-                <w:szCs w:val="20"/>
-              </w:rPr>
-              <w:t>Ich mag die naturwissenschaftlichen Fächer Biologie, Physik, Chemie, Mathematik ...</w:t>
-            </w:r>
-          </w:p>
-        </w:tc>
-      </w:tr>
-      <w:tr>
-        <w:trPr>
-          <w:trHeight w:val="345"/>
-        </w:trPr>
-        <w:tc>
-          <w:tcPr>
-            <w:tcW w:w="1102" w:type="dxa"/>
-            <w:vAlign w:val="center"/>
-          </w:tcPr>
-          <w:p>
-            <w:pPr>
-              <w:rPr>
-                <w:rFonts w:ascii="Gill Sans" w:hAnsi="Gill Sans" w:cs="Gill Sans"/>
-                <w:sz w:val="20"/>
-                <w:szCs w:val="20"/>
-              </w:rPr>
-            </w:pPr>
-            <w:r>
-              <w:rPr>
-                <w:rFonts w:ascii="Gill Sans" w:hAnsi="Gill Sans" w:cs="Gill Sans"/>
-                <w:sz w:val="20"/>
-                <w:szCs w:val="20"/>
-              </w:rPr>
-              <w:t>gar nicht</w:t>
-            </w:r>
-          </w:p>
-        </w:tc>
-        <w:tc>
-          <w:tcPr>
-            <w:tcW w:w="709" w:type="dxa"/>
-            <w:vAlign w:val="center"/>
-          </w:tcPr>
-          <w:p>
-            <w:pPr>
-              <w:rPr>
-                <w:rFonts w:ascii="Gill Sans" w:hAnsi="Gill Sans" w:cs="Gill Sans"/>
-                <w:sz w:val="20"/>
-                <w:szCs w:val="20"/>
-              </w:rPr>
-            </w:pPr>
-            <w:r>
-              <w:rPr>
-                <w:rFonts w:ascii="Gill Sans" w:hAnsi="Gill Sans" w:cs="Gill Sans"/>
-                <w:sz w:val="20"/>
-                <w:szCs w:val="20"/>
-              </w:rPr>
-              <w:t xml:space="preserve">1 </w:t>
-            </w:r>
-            <w:r>
-              <w:rPr>
-                <w:rFonts w:ascii="Menlo Regular" w:eastAsia="MS Gothic" w:hAnsi="Menlo Regular" w:cs="Menlo Regular"/>
-                <w:color w:val="000000"/>
-              </w:rPr>
-              <w:t>☐</w:t>
-            </w:r>
-          </w:p>
-        </w:tc>
-        <w:tc>
-          <w:tcPr>
-            <w:tcW w:w="710" w:type="dxa"/>
-            <w:vAlign w:val="center"/>
-          </w:tcPr>
-          <w:p>
-            <w:pPr>
-              <w:rPr>
-                <w:rFonts w:ascii="Gill Sans" w:hAnsi="Gill Sans" w:cs="Gill Sans"/>
-                <w:sz w:val="20"/>
-                <w:szCs w:val="20"/>
-              </w:rPr>
-            </w:pPr>
-            <w:r>
-              <w:rPr>
-                <w:rFonts w:ascii="Gill Sans" w:hAnsi="Gill Sans" w:cs="Gill Sans"/>
-                <w:sz w:val="20"/>
-                <w:szCs w:val="20"/>
-              </w:rPr>
-              <w:t xml:space="preserve">2 </w:t>
-            </w:r>
-            <w:r>
-              <w:rPr>
-                <w:rFonts w:ascii="Menlo Regular" w:eastAsia="MS Gothic" w:hAnsi="Menlo Regular" w:cs="Menlo Regular"/>
-                <w:color w:val="000000"/>
-              </w:rPr>
-              <w:t>☐</w:t>
-            </w:r>
-          </w:p>
-        </w:tc>
-        <w:tc>
-          <w:tcPr>
-            <w:tcW w:w="710" w:type="dxa"/>
-            <w:vAlign w:val="center"/>
-          </w:tcPr>
-          <w:p>
-            <w:pPr>
-              <w:rPr>
-                <w:rFonts w:ascii="Gill Sans" w:hAnsi="Gill Sans" w:cs="Gill Sans"/>
-                <w:sz w:val="20"/>
-                <w:szCs w:val="20"/>
-              </w:rPr>
-            </w:pPr>
-            <w:r>
-              <w:rPr>
-                <w:rFonts w:ascii="Gill Sans" w:hAnsi="Gill Sans" w:cs="Gill Sans"/>
-                <w:sz w:val="20"/>
-                <w:szCs w:val="20"/>
-              </w:rPr>
-              <w:t xml:space="preserve">3 </w:t>
-            </w:r>
-            <w:r>
-              <w:rPr>
-                <w:rFonts w:ascii="Menlo Regular" w:eastAsia="MS Gothic" w:hAnsi="Menlo Regular" w:cs="Menlo Regular"/>
-                <w:color w:val="000000"/>
-              </w:rPr>
-              <w:t>☐</w:t>
-            </w:r>
-          </w:p>
-        </w:tc>
-        <w:tc>
-          <w:tcPr>
-            <w:tcW w:w="709" w:type="dxa"/>
-            <w:vAlign w:val="center"/>
-          </w:tcPr>
-          <w:p>
-            <w:pPr>
-              <w:rPr>
-                <w:rFonts w:ascii="Gill Sans" w:hAnsi="Gill Sans" w:cs="Gill Sans"/>
-                <w:sz w:val="20"/>
-                <w:szCs w:val="20"/>
-              </w:rPr>
-            </w:pPr>
-            <w:r>
-              <w:rPr>
-                <w:rFonts w:ascii="Gill Sans" w:hAnsi="Gill Sans" w:cs="Gill Sans"/>
-                <w:sz w:val="20"/>
-                <w:szCs w:val="20"/>
-              </w:rPr>
-              <w:t xml:space="preserve">4 </w:t>
-            </w:r>
-            <w:r>
-              <w:rPr>
-                <w:rFonts w:ascii="Menlo Regular" w:eastAsia="MS Gothic" w:hAnsi="Menlo Regular" w:cs="Menlo Regular"/>
-                <w:color w:val="000000"/>
-              </w:rPr>
-              <w:t>☐</w:t>
-            </w:r>
-          </w:p>
-        </w:tc>
-        <w:tc>
-          <w:tcPr>
-            <w:tcW w:w="710" w:type="dxa"/>
-            <w:vAlign w:val="center"/>
-          </w:tcPr>
-          <w:p>
-            <w:pPr>
-              <w:rPr>
-                <w:rFonts w:ascii="Gill Sans" w:hAnsi="Gill Sans" w:cs="Gill Sans"/>
-                <w:sz w:val="20"/>
-                <w:szCs w:val="20"/>
-              </w:rPr>
-            </w:pPr>
-            <w:r>
-              <w:rPr>
-                <w:rFonts w:ascii="Gill Sans" w:hAnsi="Gill Sans" w:cs="Gill Sans"/>
-                <w:sz w:val="20"/>
-                <w:szCs w:val="20"/>
-              </w:rPr>
-              <w:t xml:space="preserve">5 </w:t>
-            </w:r>
-            <w:r>
-              <w:rPr>
-                <w:rFonts w:ascii="Menlo Regular" w:eastAsia="MS Gothic" w:hAnsi="Menlo Regular" w:cs="Menlo Regular"/>
-                <w:color w:val="000000"/>
-              </w:rPr>
-              <w:t>☐</w:t>
-            </w:r>
-          </w:p>
-        </w:tc>
-        <w:tc>
-          <w:tcPr>
-            <w:tcW w:w="710" w:type="dxa"/>
-            <w:vAlign w:val="center"/>
-          </w:tcPr>
-          <w:p>
-            <w:pPr>
-              <w:rPr>
-                <w:rFonts w:ascii="Gill Sans" w:hAnsi="Gill Sans" w:cs="Gill Sans"/>
-                <w:sz w:val="20"/>
-                <w:szCs w:val="20"/>
-              </w:rPr>
-            </w:pPr>
-            <w:r>
-              <w:rPr>
-                <w:rFonts w:ascii="Gill Sans" w:hAnsi="Gill Sans" w:cs="Gill Sans"/>
-                <w:sz w:val="20"/>
-                <w:szCs w:val="20"/>
-              </w:rPr>
-              <w:t xml:space="preserve">6 </w:t>
-            </w:r>
-            <w:r>
-              <w:rPr>
-                <w:rFonts w:ascii="Menlo Regular" w:eastAsia="MS Gothic" w:hAnsi="Menlo Regular" w:cs="Menlo Regular"/>
-                <w:color w:val="000000"/>
-              </w:rPr>
-              <w:t>☐</w:t>
-            </w:r>
-          </w:p>
-        </w:tc>
-        <w:tc>
-          <w:tcPr>
-            <w:tcW w:w="709" w:type="dxa"/>
-            <w:vAlign w:val="center"/>
-          </w:tcPr>
-          <w:p>
-            <w:pPr>
-              <w:rPr>
-                <w:rFonts w:ascii="Gill Sans" w:hAnsi="Gill Sans" w:cs="Gill Sans"/>
-                <w:sz w:val="20"/>
-                <w:szCs w:val="20"/>
-              </w:rPr>
-            </w:pPr>
-            <w:r>
-              <w:rPr>
-                <w:rFonts w:ascii="Gill Sans" w:hAnsi="Gill Sans" w:cs="Gill Sans"/>
-                <w:sz w:val="20"/>
-                <w:szCs w:val="20"/>
-              </w:rPr>
-              <w:t xml:space="preserve">7 </w:t>
-            </w:r>
-            <w:r>
-              <w:rPr>
-                <w:rFonts w:ascii="Menlo Regular" w:eastAsia="MS Gothic" w:hAnsi="Menlo Regular" w:cs="Menlo Regular"/>
-                <w:color w:val="000000"/>
-              </w:rPr>
-              <w:t>☐</w:t>
-            </w:r>
-          </w:p>
-        </w:tc>
-        <w:tc>
-          <w:tcPr>
-            <w:tcW w:w="710" w:type="dxa"/>
-            <w:vAlign w:val="center"/>
-          </w:tcPr>
-          <w:p>
-            <w:pPr>
-              <w:rPr>
-                <w:rFonts w:ascii="Gill Sans" w:hAnsi="Gill Sans" w:cs="Gill Sans"/>
-                <w:sz w:val="20"/>
-                <w:szCs w:val="20"/>
-              </w:rPr>
-            </w:pPr>
-            <w:r>
-              <w:rPr>
-                <w:rFonts w:ascii="Gill Sans" w:hAnsi="Gill Sans" w:cs="Gill Sans"/>
-                <w:sz w:val="20"/>
-                <w:szCs w:val="20"/>
-              </w:rPr>
-              <w:t xml:space="preserve">8 </w:t>
-            </w:r>
-            <w:r>
-              <w:rPr>
-                <w:rFonts w:ascii="Menlo Regular" w:eastAsia="MS Gothic" w:hAnsi="Menlo Regular" w:cs="Menlo Regular"/>
-                <w:color w:val="000000"/>
-              </w:rPr>
-              <w:t>☐</w:t>
-            </w:r>
-          </w:p>
-        </w:tc>
-        <w:tc>
-          <w:tcPr>
-            <w:tcW w:w="710" w:type="dxa"/>
-            <w:vAlign w:val="center"/>
-          </w:tcPr>
-          <w:p>
-            <w:pPr>
-              <w:rPr>
-                <w:rFonts w:ascii="Gill Sans" w:hAnsi="Gill Sans" w:cs="Gill Sans"/>
-                <w:sz w:val="20"/>
-                <w:szCs w:val="20"/>
-              </w:rPr>
-            </w:pPr>
-            <w:r>
-              <w:rPr>
-                <w:rFonts w:ascii="Gill Sans" w:hAnsi="Gill Sans" w:cs="Gill Sans"/>
-                <w:sz w:val="20"/>
-                <w:szCs w:val="20"/>
-              </w:rPr>
-              <w:t xml:space="preserve">9 </w:t>
-            </w:r>
-            <w:r>
-              <w:rPr>
-                <w:rFonts w:ascii="Menlo Regular" w:eastAsia="MS Gothic" w:hAnsi="Menlo Regular" w:cs="Menlo Regular"/>
-                <w:color w:val="000000"/>
-              </w:rPr>
-              <w:t>☐</w:t>
-            </w:r>
-          </w:p>
-        </w:tc>
-        <w:tc>
-          <w:tcPr>
-            <w:tcW w:w="710" w:type="dxa"/>
-            <w:vAlign w:val="center"/>
-          </w:tcPr>
-          <w:p>
-            <w:pPr>
-              <w:rPr>
-                <w:rFonts w:ascii="Gill Sans" w:hAnsi="Gill Sans" w:cs="Gill Sans"/>
-                <w:sz w:val="20"/>
-                <w:szCs w:val="20"/>
-              </w:rPr>
-            </w:pPr>
-            <w:r>
-              <w:rPr>
-                <w:rFonts w:ascii="Gill Sans" w:hAnsi="Gill Sans" w:cs="Gill Sans"/>
-                <w:sz w:val="20"/>
-                <w:szCs w:val="20"/>
-              </w:rPr>
-              <w:t xml:space="preserve">10 </w:t>
-            </w:r>
-            <w:r>
-              <w:rPr>
-                <w:rFonts w:ascii="Menlo Regular" w:eastAsia="MS Gothic" w:hAnsi="Menlo Regular" w:cs="Menlo Regular"/>
-                <w:color w:val="000000"/>
-              </w:rPr>
-              <w:t>☐</w:t>
-            </w:r>
-          </w:p>
-        </w:tc>
-        <w:tc>
-          <w:tcPr>
-            <w:tcW w:w="1085" w:type="dxa"/>
-            <w:vAlign w:val="center"/>
-          </w:tcPr>
-          <w:p>
-            <w:pPr>
-              <w:rPr>
-                <w:rFonts w:ascii="Gill Sans" w:hAnsi="Gill Sans" w:cs="Gill Sans"/>
-                <w:sz w:val="20"/>
-                <w:szCs w:val="20"/>
-              </w:rPr>
-            </w:pPr>
-            <w:r>
-              <w:rPr>
-                <w:rFonts w:ascii="Gill Sans" w:hAnsi="Gill Sans" w:cs="Gill Sans"/>
-                <w:sz w:val="20"/>
-                <w:szCs w:val="20"/>
-              </w:rPr>
-              <w:t>sehr</w:t>
-            </w:r>
-          </w:p>
-        </w:tc>
-      </w:tr>
-      <w:tr>
-        <w:trPr>
-          <w:trHeight w:val="345"/>
-        </w:trPr>
-        <w:tc>
-          <w:tcPr>
-            <w:tcW w:w="9279" w:type="dxa"/>
-            <w:gridSpan w:val="12"/>
-            <w:vAlign w:val="center"/>
-          </w:tcPr>
-          <w:p>
-            <w:pPr>
-              <w:rPr>
-                <w:rFonts w:ascii="Gill Sans" w:hAnsi="Gill Sans" w:cs="Gill Sans"/>
-                <w:sz w:val="20"/>
-                <w:szCs w:val="20"/>
-              </w:rPr>
-            </w:pPr>
-          </w:p>
-        </w:tc>
-      </w:tr>
-      <w:tr>
-        <w:trPr>
-          <w:trHeight w:val="345"/>
-        </w:trPr>
-        <w:tc>
-          <w:tcPr>
-            <w:tcW w:w="9279" w:type="dxa"/>
-            <w:gridSpan w:val="12"/>
-            <w:vAlign w:val="center"/>
-          </w:tcPr>
-          <w:p>
-            <w:pPr>
-              <w:rPr>
-                <w:rFonts w:ascii="Gill Sans" w:hAnsi="Gill Sans" w:cs="Gill Sans"/>
-                <w:b/>
-                <w:sz w:val="20"/>
-                <w:szCs w:val="20"/>
-              </w:rPr>
-            </w:pPr>
-            <w:r>
-              <w:rPr>
-                <w:rFonts w:ascii="Gill Sans" w:hAnsi="Gill Sans" w:cs="Gill Sans"/>
-                <w:b/>
-                <w:sz w:val="20"/>
-                <w:szCs w:val="20"/>
-              </w:rPr>
-              <w:t>Ich mag das Fach Sport ...</w:t>
-            </w:r>
-          </w:p>
-        </w:tc>
-      </w:tr>
-      <w:tr>
-        <w:trPr>
-          <w:trHeight w:val="345"/>
-        </w:trPr>
-        <w:tc>
-          <w:tcPr>
-            <w:tcW w:w="1102" w:type="dxa"/>
-            <w:vAlign w:val="center"/>
-          </w:tcPr>
-          <w:p>
-            <w:pPr>
-              <w:rPr>
-                <w:rFonts w:ascii="Gill Sans" w:hAnsi="Gill Sans" w:cs="Gill Sans"/>
-                <w:sz w:val="20"/>
-                <w:szCs w:val="20"/>
-              </w:rPr>
-            </w:pPr>
-            <w:r>
-              <w:rPr>
-                <w:rFonts w:ascii="Gill Sans" w:hAnsi="Gill Sans" w:cs="Gill Sans"/>
-                <w:sz w:val="20"/>
-                <w:szCs w:val="20"/>
-              </w:rPr>
-              <w:t>gar nicht</w:t>
-            </w:r>
-          </w:p>
-        </w:tc>
-        <w:tc>
-          <w:tcPr>
-            <w:tcW w:w="709" w:type="dxa"/>
-            <w:vAlign w:val="center"/>
-          </w:tcPr>
-          <w:p>
-            <w:pPr>
-              <w:rPr>
-                <w:rFonts w:ascii="Gill Sans" w:hAnsi="Gill Sans" w:cs="Gill Sans"/>
-                <w:sz w:val="20"/>
-                <w:szCs w:val="20"/>
-              </w:rPr>
-            </w:pPr>
-            <w:r>
-              <w:rPr>
-                <w:rFonts w:ascii="Gill Sans" w:hAnsi="Gill Sans" w:cs="Gill Sans"/>
-                <w:sz w:val="20"/>
-                <w:szCs w:val="20"/>
-              </w:rPr>
-              <w:t xml:space="preserve">1 </w:t>
-            </w:r>
-            <w:r>
-              <w:rPr>
-                <w:rFonts w:ascii="Menlo Regular" w:eastAsia="MS Gothic" w:hAnsi="Menlo Regular" w:cs="Menlo Regular"/>
-                <w:color w:val="000000"/>
-              </w:rPr>
-              <w:t>☐</w:t>
-            </w:r>
-          </w:p>
-        </w:tc>
-        <w:tc>
-          <w:tcPr>
-            <w:tcW w:w="710" w:type="dxa"/>
-            <w:vAlign w:val="center"/>
-          </w:tcPr>
-          <w:p>
-            <w:pPr>
-              <w:rPr>
-                <w:rFonts w:ascii="Gill Sans" w:hAnsi="Gill Sans" w:cs="Gill Sans"/>
-                <w:sz w:val="20"/>
-                <w:szCs w:val="20"/>
-              </w:rPr>
-            </w:pPr>
-            <w:r>
-              <w:rPr>
-                <w:rFonts w:ascii="Gill Sans" w:hAnsi="Gill Sans" w:cs="Gill Sans"/>
-                <w:sz w:val="20"/>
-                <w:szCs w:val="20"/>
-              </w:rPr>
-              <w:t xml:space="preserve">2 </w:t>
-            </w:r>
-            <w:r>
-              <w:rPr>
-                <w:rFonts w:ascii="Menlo Regular" w:eastAsia="MS Gothic" w:hAnsi="Menlo Regular" w:cs="Menlo Regular"/>
-                <w:color w:val="000000"/>
-              </w:rPr>
-              <w:t>☐</w:t>
-            </w:r>
-          </w:p>
-        </w:tc>
-        <w:tc>
-          <w:tcPr>
-            <w:tcW w:w="710" w:type="dxa"/>
-            <w:vAlign w:val="center"/>
-          </w:tcPr>
-          <w:p>
-            <w:pPr>
-              <w:rPr>
-                <w:rFonts w:ascii="Gill Sans" w:hAnsi="Gill Sans" w:cs="Gill Sans"/>
-                <w:sz w:val="20"/>
-                <w:szCs w:val="20"/>
-              </w:rPr>
-            </w:pPr>
-            <w:r>
-              <w:rPr>
-                <w:rFonts w:ascii="Gill Sans" w:hAnsi="Gill Sans" w:cs="Gill Sans"/>
-                <w:sz w:val="20"/>
-                <w:szCs w:val="20"/>
-              </w:rPr>
-              <w:t xml:space="preserve">3 </w:t>
-            </w:r>
-            <w:r>
-              <w:rPr>
-                <w:rFonts w:ascii="Menlo Regular" w:eastAsia="MS Gothic" w:hAnsi="Menlo Regular" w:cs="Menlo Regular"/>
-                <w:color w:val="000000"/>
-              </w:rPr>
-              <w:t>☐</w:t>
-            </w:r>
-          </w:p>
-        </w:tc>
-        <w:tc>
-          <w:tcPr>
-            <w:tcW w:w="709" w:type="dxa"/>
-            <w:vAlign w:val="center"/>
-          </w:tcPr>
-          <w:p>
-            <w:pPr>
-              <w:rPr>
-                <w:rFonts w:ascii="Gill Sans" w:hAnsi="Gill Sans" w:cs="Gill Sans"/>
-                <w:sz w:val="20"/>
-                <w:szCs w:val="20"/>
-              </w:rPr>
-            </w:pPr>
-            <w:r>
-              <w:rPr>
-                <w:rFonts w:ascii="Gill Sans" w:hAnsi="Gill Sans" w:cs="Gill Sans"/>
-                <w:sz w:val="20"/>
-                <w:szCs w:val="20"/>
-              </w:rPr>
-              <w:t xml:space="preserve">4 </w:t>
-            </w:r>
-            <w:r>
-              <w:rPr>
-                <w:rFonts w:ascii="Menlo Regular" w:eastAsia="MS Gothic" w:hAnsi="Menlo Regular" w:cs="Menlo Regular"/>
-                <w:color w:val="000000"/>
-              </w:rPr>
-              <w:t>☐</w:t>
-            </w:r>
-          </w:p>
-        </w:tc>
-        <w:tc>
-          <w:tcPr>
-            <w:tcW w:w="710" w:type="dxa"/>
-            <w:vAlign w:val="center"/>
-          </w:tcPr>
-          <w:p>
-            <w:pPr>
-              <w:rPr>
-                <w:rFonts w:ascii="Gill Sans" w:hAnsi="Gill Sans" w:cs="Gill Sans"/>
-                <w:sz w:val="20"/>
-                <w:szCs w:val="20"/>
-              </w:rPr>
-            </w:pPr>
-            <w:r>
-              <w:rPr>
-                <w:rFonts w:ascii="Gill Sans" w:hAnsi="Gill Sans" w:cs="Gill Sans"/>
-                <w:sz w:val="20"/>
-                <w:szCs w:val="20"/>
-              </w:rPr>
-              <w:t xml:space="preserve">5 </w:t>
-            </w:r>
-            <w:r>
-              <w:rPr>
-                <w:rFonts w:ascii="Menlo Regular" w:eastAsia="MS Gothic" w:hAnsi="Menlo Regular" w:cs="Menlo Regular"/>
-                <w:color w:val="000000"/>
-              </w:rPr>
-              <w:t>☐</w:t>
-            </w:r>
-          </w:p>
-        </w:tc>
-        <w:tc>
-          <w:tcPr>
-            <w:tcW w:w="710" w:type="dxa"/>
-            <w:vAlign w:val="center"/>
-          </w:tcPr>
-          <w:p>
-            <w:pPr>
-              <w:rPr>
-                <w:rFonts w:ascii="Gill Sans" w:hAnsi="Gill Sans" w:cs="Gill Sans"/>
-                <w:sz w:val="20"/>
-                <w:szCs w:val="20"/>
-              </w:rPr>
-            </w:pPr>
-            <w:r>
-              <w:rPr>
-                <w:rFonts w:ascii="Gill Sans" w:hAnsi="Gill Sans" w:cs="Gill Sans"/>
-                <w:sz w:val="20"/>
-                <w:szCs w:val="20"/>
-              </w:rPr>
-              <w:t xml:space="preserve">6 </w:t>
-            </w:r>
-            <w:r>
-              <w:rPr>
-                <w:rFonts w:ascii="Menlo Regular" w:eastAsia="MS Gothic" w:hAnsi="Menlo Regular" w:cs="Menlo Regular"/>
-                <w:color w:val="000000"/>
-              </w:rPr>
-              <w:t>☐</w:t>
-            </w:r>
-          </w:p>
-        </w:tc>
-        <w:tc>
-          <w:tcPr>
-            <w:tcW w:w="709" w:type="dxa"/>
-            <w:vAlign w:val="center"/>
-          </w:tcPr>
-          <w:p>
-            <w:pPr>
-              <w:rPr>
-                <w:rFonts w:ascii="Gill Sans" w:hAnsi="Gill Sans" w:cs="Gill Sans"/>
-                <w:sz w:val="20"/>
-                <w:szCs w:val="20"/>
-              </w:rPr>
-            </w:pPr>
-            <w:r>
-              <w:rPr>
-                <w:rFonts w:ascii="Gill Sans" w:hAnsi="Gill Sans" w:cs="Gill Sans"/>
-                <w:sz w:val="20"/>
-                <w:szCs w:val="20"/>
-              </w:rPr>
-              <w:t xml:space="preserve">7 </w:t>
-            </w:r>
-            <w:r>
-              <w:rPr>
-                <w:rFonts w:ascii="Menlo Regular" w:eastAsia="MS Gothic" w:hAnsi="Menlo Regular" w:cs="Menlo Regular"/>
-                <w:color w:val="000000"/>
-              </w:rPr>
-              <w:t>☐</w:t>
-            </w:r>
-          </w:p>
-        </w:tc>
-        <w:tc>
-          <w:tcPr>
-            <w:tcW w:w="710" w:type="dxa"/>
-            <w:vAlign w:val="center"/>
-          </w:tcPr>
-          <w:p>
-            <w:pPr>
-              <w:rPr>
-                <w:rFonts w:ascii="Gill Sans" w:hAnsi="Gill Sans" w:cs="Gill Sans"/>
-                <w:sz w:val="20"/>
-                <w:szCs w:val="20"/>
-              </w:rPr>
-            </w:pPr>
-            <w:r>
-              <w:rPr>
-                <w:rFonts w:ascii="Gill Sans" w:hAnsi="Gill Sans" w:cs="Gill Sans"/>
-                <w:sz w:val="20"/>
-                <w:szCs w:val="20"/>
-              </w:rPr>
-              <w:t xml:space="preserve">8 </w:t>
-            </w:r>
-            <w:r>
-              <w:rPr>
-                <w:rFonts w:ascii="Menlo Regular" w:eastAsia="MS Gothic" w:hAnsi="Menlo Regular" w:cs="Menlo Regular"/>
-                <w:color w:val="000000"/>
-              </w:rPr>
-              <w:t>☐</w:t>
-            </w:r>
-          </w:p>
-        </w:tc>
-        <w:tc>
-          <w:tcPr>
-            <w:tcW w:w="710" w:type="dxa"/>
-            <w:vAlign w:val="center"/>
-          </w:tcPr>
-          <w:p>
-            <w:pPr>
-              <w:rPr>
-                <w:rFonts w:ascii="Gill Sans" w:hAnsi="Gill Sans" w:cs="Gill Sans"/>
-                <w:sz w:val="20"/>
-                <w:szCs w:val="20"/>
-              </w:rPr>
-            </w:pPr>
-            <w:r>
-              <w:rPr>
-                <w:rFonts w:ascii="Gill Sans" w:hAnsi="Gill Sans" w:cs="Gill Sans"/>
-                <w:sz w:val="20"/>
-                <w:szCs w:val="20"/>
-              </w:rPr>
-              <w:t xml:space="preserve">9 </w:t>
-            </w:r>
-            <w:r>
-              <w:rPr>
-                <w:rFonts w:ascii="Menlo Regular" w:eastAsia="MS Gothic" w:hAnsi="Menlo Regular" w:cs="Menlo Regular"/>
-                <w:color w:val="000000"/>
-              </w:rPr>
-              <w:t>☐</w:t>
-            </w:r>
-          </w:p>
-        </w:tc>
-        <w:tc>
-          <w:tcPr>
-            <w:tcW w:w="710" w:type="dxa"/>
-            <w:vAlign w:val="center"/>
-          </w:tcPr>
-          <w:p>
-            <w:pPr>
-              <w:rPr>
-                <w:rFonts w:ascii="Gill Sans" w:hAnsi="Gill Sans" w:cs="Gill Sans"/>
-                <w:sz w:val="20"/>
-                <w:szCs w:val="20"/>
-              </w:rPr>
-            </w:pPr>
-            <w:r>
-              <w:rPr>
-                <w:rFonts w:ascii="Gill Sans" w:hAnsi="Gill Sans" w:cs="Gill Sans"/>
-                <w:sz w:val="20"/>
-                <w:szCs w:val="20"/>
-              </w:rPr>
-              <w:t xml:space="preserve">10 </w:t>
-            </w:r>
-            <w:r>
-              <w:rPr>
-                <w:rFonts w:ascii="Menlo Regular" w:eastAsia="MS Gothic" w:hAnsi="Menlo Regular" w:cs="Menlo Regular"/>
-                <w:color w:val="000000"/>
-              </w:rPr>
-              <w:t>☐</w:t>
-            </w:r>
-          </w:p>
-        </w:tc>
-        <w:tc>
-          <w:tcPr>
-            <w:tcW w:w="1085" w:type="dxa"/>
-            <w:vAlign w:val="center"/>
-          </w:tcPr>
-          <w:p>
-            <w:pPr>
-              <w:rPr>
-                <w:rFonts w:ascii="Gill Sans" w:hAnsi="Gill Sans" w:cs="Gill Sans"/>
-                <w:sz w:val="20"/>
-                <w:szCs w:val="20"/>
-              </w:rPr>
-            </w:pPr>
-            <w:r>
-              <w:rPr>
-                <w:rFonts w:ascii="Gill Sans" w:hAnsi="Gill Sans" w:cs="Gill Sans"/>
-                <w:sz w:val="20"/>
-                <w:szCs w:val="20"/>
-              </w:rPr>
-              <w:t>sehr</w:t>
-            </w:r>
-          </w:p>
-        </w:tc>
-      </w:tr>
-    </w:tbl>
-    <w:p/>
     <w:p>
       <w:pPr>
         <w:rPr>
@@ -1542,10 +92,10 @@
         <w:tblLook w:val="04A0" w:firstRow="1" w:lastRow="0" w:firstColumn="1" w:lastColumn="0" w:noHBand="0" w:noVBand="1"/>
       </w:tblPr>
       <w:tblGrid>
-        <w:gridCol w:w="389"/>
-        <w:gridCol w:w="4162"/>
+        <w:gridCol w:w="387"/>
+        <w:gridCol w:w="4163"/>
         <w:gridCol w:w="463"/>
-        <w:gridCol w:w="4089"/>
+        <w:gridCol w:w="4090"/>
       </w:tblGrid>
       <w:tr>
         <w:trPr>
@@ -1810,10 +360,10 @@
         <w:tblLook w:val="04A0" w:firstRow="1" w:lastRow="0" w:firstColumn="1" w:lastColumn="0" w:noHBand="0" w:noVBand="1"/>
       </w:tblPr>
       <w:tblGrid>
-        <w:gridCol w:w="389"/>
-        <w:gridCol w:w="4162"/>
+        <w:gridCol w:w="387"/>
+        <w:gridCol w:w="4163"/>
         <w:gridCol w:w="463"/>
-        <w:gridCol w:w="4089"/>
+        <w:gridCol w:w="4090"/>
       </w:tblGrid>
       <w:tr>
         <w:trPr>
@@ -2069,10 +619,10 @@
         <w:tblLook w:val="04A0" w:firstRow="1" w:lastRow="0" w:firstColumn="1" w:lastColumn="0" w:noHBand="0" w:noVBand="1"/>
       </w:tblPr>
       <w:tblGrid>
-        <w:gridCol w:w="389"/>
-        <w:gridCol w:w="4157"/>
-        <w:gridCol w:w="389"/>
-        <w:gridCol w:w="4168"/>
+        <w:gridCol w:w="387"/>
+        <w:gridCol w:w="4163"/>
+        <w:gridCol w:w="378"/>
+        <w:gridCol w:w="4175"/>
       </w:tblGrid>
       <w:tr>
         <w:trPr>
@@ -2328,10 +878,10 @@
         <w:tblLook w:val="04A0" w:firstRow="1" w:lastRow="0" w:firstColumn="1" w:lastColumn="0" w:noHBand="0" w:noVBand="1"/>
       </w:tblPr>
       <w:tblGrid>
-        <w:gridCol w:w="389"/>
-        <w:gridCol w:w="4156"/>
-        <w:gridCol w:w="389"/>
-        <w:gridCol w:w="4169"/>
+        <w:gridCol w:w="387"/>
+        <w:gridCol w:w="4163"/>
+        <w:gridCol w:w="378"/>
+        <w:gridCol w:w="4175"/>
       </w:tblGrid>
       <w:tr>
         <w:trPr>
@@ -2587,10 +1137,10 @@
         <w:tblLook w:val="04A0" w:firstRow="1" w:lastRow="0" w:firstColumn="1" w:lastColumn="0" w:noHBand="0" w:noVBand="1"/>
       </w:tblPr>
       <w:tblGrid>
-        <w:gridCol w:w="389"/>
-        <w:gridCol w:w="4157"/>
-        <w:gridCol w:w="389"/>
-        <w:gridCol w:w="4168"/>
+        <w:gridCol w:w="387"/>
+        <w:gridCol w:w="4163"/>
+        <w:gridCol w:w="378"/>
+        <w:gridCol w:w="4175"/>
       </w:tblGrid>
       <w:tr>
         <w:trPr>
@@ -2846,10 +1396,10 @@
         <w:tblLook w:val="04A0" w:firstRow="1" w:lastRow="0" w:firstColumn="1" w:lastColumn="0" w:noHBand="0" w:noVBand="1"/>
       </w:tblPr>
       <w:tblGrid>
-        <w:gridCol w:w="389"/>
-        <w:gridCol w:w="4157"/>
-        <w:gridCol w:w="389"/>
-        <w:gridCol w:w="4168"/>
+        <w:gridCol w:w="387"/>
+        <w:gridCol w:w="4163"/>
+        <w:gridCol w:w="378"/>
+        <w:gridCol w:w="4175"/>
       </w:tblGrid>
       <w:tr>
         <w:trPr>
@@ -3114,10 +1664,10 @@
         <w:tblLook w:val="04A0" w:firstRow="1" w:lastRow="0" w:firstColumn="1" w:lastColumn="0" w:noHBand="0" w:noVBand="1"/>
       </w:tblPr>
       <w:tblGrid>
-        <w:gridCol w:w="389"/>
-        <w:gridCol w:w="4156"/>
-        <w:gridCol w:w="389"/>
-        <w:gridCol w:w="4169"/>
+        <w:gridCol w:w="387"/>
+        <w:gridCol w:w="4163"/>
+        <w:gridCol w:w="378"/>
+        <w:gridCol w:w="4175"/>
       </w:tblGrid>
       <w:tr>
         <w:trPr>
@@ -3374,7 +1924,6 @@
                 <w:sz w:val="20"/>
                 <w:szCs w:val="20"/>
               </w:rPr>
-              <w:lastRenderedPageBreak/>
               <w:t>8: Wie viele Linsen braucht man mindestens für ein Mikroskop</w:t>
             </w:r>
             <w:r>
@@ -3622,6 +2171,26 @@
           <w:sz w:val="20"/>
           <w:szCs w:val="20"/>
         </w:rPr>
+        <w:br w:type="page"/>
+      </w:r>
+    </w:p>
+    <w:p>
+      <w:pPr>
+        <w:rPr>
+          <w:rFonts w:ascii="Gill Sans" w:hAnsi="Gill Sans" w:cs="Gill Sans"/>
+          <w:b/>
+          <w:sz w:val="20"/>
+          <w:szCs w:val="20"/>
+        </w:rPr>
+      </w:pPr>
+      <w:r>
+        <w:rPr>
+          <w:rFonts w:ascii="Gill Sans" w:hAnsi="Gill Sans" w:cs="Gill Sans"/>
+          <w:b/>
+          <w:sz w:val="20"/>
+          <w:szCs w:val="20"/>
+        </w:rPr>
+        <w:lastRenderedPageBreak/>
         <w:t>9. In der Abbildung siehst du ein Mikroskop. Verbinde die genannten Begriffe mit den jeweiligen Teilen am Mikroskop.</w:t>
       </w:r>
       <w:r>
@@ -3657,6 +2226,7 @@
           <w:noProof/>
           <w:sz w:val="20"/>
           <w:szCs w:val="20"/>
+          <w:lang w:val="en-GB" w:eastAsia="en-GB"/>
         </w:rPr>
         <w:drawing>
           <wp:anchor distT="0" distB="0" distL="114300" distR="114300" simplePos="0" relativeHeight="251659264" behindDoc="0" locked="0" layoutInCell="1" allowOverlap="1" wp14:anchorId="3D324F53" wp14:editId="2EC744AF">
@@ -4003,10 +2573,10 @@
         <w:tblLook w:val="04A0" w:firstRow="1" w:lastRow="0" w:firstColumn="1" w:lastColumn="0" w:noHBand="0" w:noVBand="1"/>
       </w:tblPr>
       <w:tblGrid>
-        <w:gridCol w:w="389"/>
-        <w:gridCol w:w="4157"/>
-        <w:gridCol w:w="389"/>
-        <w:gridCol w:w="4168"/>
+        <w:gridCol w:w="387"/>
+        <w:gridCol w:w="4163"/>
+        <w:gridCol w:w="378"/>
+        <w:gridCol w:w="4175"/>
       </w:tblGrid>
       <w:tr>
         <w:trPr>
@@ -4287,10 +2857,10 @@
         <w:tblLook w:val="04A0" w:firstRow="1" w:lastRow="0" w:firstColumn="1" w:lastColumn="0" w:noHBand="0" w:noVBand="1"/>
       </w:tblPr>
       <w:tblGrid>
-        <w:gridCol w:w="389"/>
-        <w:gridCol w:w="4157"/>
-        <w:gridCol w:w="389"/>
-        <w:gridCol w:w="4168"/>
+        <w:gridCol w:w="387"/>
+        <w:gridCol w:w="4163"/>
+        <w:gridCol w:w="378"/>
+        <w:gridCol w:w="4175"/>
       </w:tblGrid>
       <w:tr>
         <w:trPr>
@@ -4564,10 +3134,10 @@
         <w:tblLook w:val="04A0" w:firstRow="1" w:lastRow="0" w:firstColumn="1" w:lastColumn="0" w:noHBand="0" w:noVBand="1"/>
       </w:tblPr>
       <w:tblGrid>
-        <w:gridCol w:w="389"/>
-        <w:gridCol w:w="4157"/>
-        <w:gridCol w:w="389"/>
-        <w:gridCol w:w="4168"/>
+        <w:gridCol w:w="387"/>
+        <w:gridCol w:w="4163"/>
+        <w:gridCol w:w="378"/>
+        <w:gridCol w:w="4175"/>
       </w:tblGrid>
       <w:tr>
         <w:trPr>
@@ -4857,6 +3427,7 @@
           <w:noProof/>
           <w:sz w:val="96"/>
           <w:szCs w:val="20"/>
+          <w:lang w:val="en-GB" w:eastAsia="en-GB"/>
         </w:rPr>
         <mc:AlternateContent>
           <mc:Choice Requires="wps">
@@ -4922,7 +3493,7 @@
           </mc:Choice>
           <mc:Fallback>
             <w:pict>
-              <v:rect w14:anchorId="648F2A93" id="Rechteck 5" o:spid="_x0000_s1026" style="position:absolute;margin-left:126pt;margin-top:6pt;width:45pt;height:54pt;z-index:251662336;visibility:visible;mso-wrap-style:square;mso-wrap-distance-left:9pt;mso-wrap-distance-top:0;mso-wrap-distance-right:9pt;mso-wrap-distance-bottom:0;mso-position-horizontal:absolute;mso-position-horizontal-relative:text;mso-position-vertical:absolute;mso-position-vertical-relative:text;v-text-anchor:middle" o:gfxdata="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" filled="f" strokecolor="black [3213]"/>
+              <v:rect w14:anchorId="24AF0377" id="Rechteck 5" o:spid="_x0000_s1026" style="position:absolute;margin-left:126pt;margin-top:6pt;width:45pt;height:54pt;z-index:251662336;visibility:visible;mso-wrap-style:square;mso-wrap-distance-left:9pt;mso-wrap-distance-top:0;mso-wrap-distance-right:9pt;mso-wrap-distance-bottom:0;mso-position-horizontal:absolute;mso-position-horizontal-relative:text;mso-position-vertical:absolute;mso-position-vertical-relative:text;v-text-anchor:middle" o:gfxdata="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" filled="f" strokecolor="black [3213]"/>
             </w:pict>
           </mc:Fallback>
         </mc:AlternateContent>
@@ -4933,6 +3504,7 @@
           <w:noProof/>
           <w:sz w:val="96"/>
           <w:szCs w:val="20"/>
+          <w:lang w:val="en-GB" w:eastAsia="en-GB"/>
         </w:rPr>
         <mc:AlternateContent>
           <mc:Choice Requires="wps">
@@ -4998,7 +3570,7 @@
           </mc:Choice>
           <mc:Fallback>
             <w:pict>
-              <v:rect w14:anchorId="039BC392" id="Rechteck 4" o:spid="_x0000_s1026" style="position:absolute;margin-left:63pt;margin-top:6pt;width:45pt;height:54pt;z-index:251660288;visibility:visible;mso-wrap-style:square;mso-wrap-distance-left:9pt;mso-wrap-distance-top:0;mso-wrap-distance-right:9pt;mso-wrap-distance-bottom:0;mso-position-horizontal:absolute;mso-position-horizontal-relative:text;mso-position-vertical:absolute;mso-position-vertical-relative:text;v-text-anchor:middle" o:gfxdata="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" filled="f" strokecolor="black [3213]"/>
+              <v:rect w14:anchorId="7774EB75" id="Rechteck 4" o:spid="_x0000_s1026" style="position:absolute;margin-left:63pt;margin-top:6pt;width:45pt;height:54pt;z-index:251660288;visibility:visible;mso-wrap-style:square;mso-wrap-distance-left:9pt;mso-wrap-distance-top:0;mso-wrap-distance-right:9pt;mso-wrap-distance-bottom:0;mso-position-horizontal:absolute;mso-position-horizontal-relative:text;mso-position-vertical:absolute;mso-position-vertical-relative:text;v-text-anchor:middle" o:gfxdata="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" filled="f" strokecolor="black [3213]"/>
             </w:pict>
           </mc:Fallback>
         </mc:AlternateContent>
@@ -5035,47 +3607,8 @@
         </w:rPr>
         <w:tab/>
       </w:r>
-      <w:r>
-        <w:rPr>
-          <w:rFonts w:ascii="Avenir Black" w:hAnsi="Avenir Black" w:cs="Gill Sans"/>
-          <w:sz w:val="40"/>
-          <w:szCs w:val="40"/>
-        </w:rPr>
-        <w:tab/>
-      </w:r>
-      <w:r>
-        <w:rPr>
-          <w:rFonts w:ascii="Avenir Black" w:hAnsi="Avenir Black" w:cs="Gill Sans"/>
-          <w:sz w:val="40"/>
-          <w:szCs w:val="40"/>
-        </w:rPr>
-        <w:tab/>
-      </w:r>
-      <w:r>
-        <w:rPr>
-          <w:rFonts w:ascii="Avenir Black" w:hAnsi="Avenir Black" w:cs="Gill Sans"/>
-          <w:sz w:val="40"/>
-          <w:szCs w:val="40"/>
-        </w:rPr>
-        <w:tab/>
-      </w:r>
-      <w:r>
-        <w:rPr>
-          <w:rFonts w:ascii="Avenir Black" w:hAnsi="Avenir Black" w:cs="Gill Sans"/>
-          <w:sz w:val="40"/>
-          <w:szCs w:val="40"/>
-        </w:rPr>
-        <w:tab/>
-      </w:r>
-      <w:r>
-        <w:rPr>
-          <w:rFonts w:ascii="Gill Sans" w:hAnsi="Gill Sans" w:cs="Gill Sans"/>
-          <w:b/>
-          <w:sz w:val="32"/>
-          <w:szCs w:val="40"/>
-        </w:rPr>
-        <w:t>Vielen Dank!</w:t>
-      </w:r>
+      <w:bookmarkStart w:id="0" w:name="_GoBack"/>
+      <w:bookmarkEnd w:id="0"/>
     </w:p>
     <w:sectPr>
       <w:pgSz w:w="11900" w:h="16840"/>
@@ -5088,7 +3621,7 @@
 </file>
 
 <file path=word/styles.xml><?xml version="1.0" encoding="utf-8"?>
-<w:styles xmlns:mc="http://schemas.openxmlformats.org/markup-compatibility/2006" xmlns:r="http://schemas.openxmlformats.org/officeDocument/2006/relationships" xmlns:w="http://schemas.openxmlformats.org/wordprocessingml/2006/main" xmlns:w14="http://schemas.microsoft.com/office/word/2010/wordml" xmlns:w15="http://schemas.microsoft.com/office/word/2012/wordml" xmlns:w16cex="http://schemas.microsoft.com/office/word/2018/wordml/cex" xmlns:w16cid="http://schemas.microsoft.com/office/word/2016/wordml/cid" xmlns:w16="http://schemas.microsoft.com/office/word/2018/wordml" xmlns:w16se="http://schemas.microsoft.com/office/word/2015/wordml/symex" mc:Ignorable="w14 w15 w16se w16cid w16 w16cex">
+<w:styles xmlns:mc="http://schemas.openxmlformats.org/markup-compatibility/2006" xmlns:r="http://schemas.openxmlformats.org/officeDocument/2006/relationships" xmlns:w="http://schemas.openxmlformats.org/wordprocessingml/2006/main" xmlns:w14="http://schemas.microsoft.com/office/word/2010/wordml" xmlns:w15="http://schemas.microsoft.com/office/word/2012/wordml" xmlns:w16se="http://schemas.microsoft.com/office/word/2015/wordml/symex" mc:Ignorable="w14 w15 w16se">
   <w:docDefaults>
     <w:rPrDefault>
       <w:rPr>
@@ -5100,7 +3633,7 @@
     </w:rPrDefault>
     <w:pPrDefault/>
   </w:docDefaults>
-  <w:latentStyles w:defLockedState="0" w:defUIPriority="99" w:defSemiHidden="0" w:defUnhideWhenUsed="0" w:defQFormat="0" w:count="376">
+  <w:latentStyles w:defLockedState="0" w:defUIPriority="99" w:defSemiHidden="0" w:defUnhideWhenUsed="0" w:defQFormat="0" w:count="371">
     <w:lsdException w:name="Normal" w:uiPriority="0" w:qFormat="1"/>
     <w:lsdException w:name="heading 1" w:uiPriority="9" w:qFormat="1"/>
     <w:lsdException w:name="heading 2" w:semiHidden="1" w:uiPriority="9" w:unhideWhenUsed="1" w:qFormat="1"/>
@@ -5368,6 +3901,15 @@
     <w:lsdException w:name="Book Title" w:uiPriority="33" w:qFormat="1"/>
     <w:lsdException w:name="Bibliography" w:semiHidden="1" w:uiPriority="37" w:unhideWhenUsed="1"/>
     <w:lsdException w:name="TOC Heading" w:semiHidden="1" w:uiPriority="39" w:unhideWhenUsed="1" w:qFormat="1"/>
+    <w:lsdException w:name="Plain Table 1" w:uiPriority="41"/>
+    <w:lsdException w:name="Plain Table 2" w:uiPriority="42"/>
+    <w:lsdException w:name="Plain Table 3" w:uiPriority="43"/>
+    <w:lsdException w:name="Plain Table 4" w:uiPriority="44"/>
+    <w:lsdException w:name="Plain Table 5" w:uiPriority="45"/>
+    <w:lsdException w:name="Grid Table Light" w:uiPriority="40"/>
+    <w:lsdException w:name="Grid Table 1 Light" w:uiPriority="46"/>
+    <w:lsdException w:name="Grid Table 2" w:uiPriority="47"/>
+    <w:lsdException w:name="Grid Table 3" w:uiPriority="48"/>
     <w:lsdException w:name="Grid Table 4" w:uiPriority="49"/>
     <w:lsdException w:name="Grid Table 5 Dark" w:uiPriority="50"/>
     <w:lsdException w:name="Grid Table 6 Colorful" w:uiPriority="51"/>
@@ -5463,11 +4005,6 @@
     <w:lsdException w:name="List Table 5 Dark Accent 6" w:uiPriority="50"/>
     <w:lsdException w:name="List Table 6 Colorful Accent 6" w:uiPriority="51"/>
     <w:lsdException w:name="List Table 7 Colorful Accent 6" w:uiPriority="52"/>
-    <w:lsdException w:name="Mention" w:semiHidden="1" w:unhideWhenUsed="1"/>
-    <w:lsdException w:name="Smart Hyperlink" w:semiHidden="1" w:unhideWhenUsed="1"/>
-    <w:lsdException w:name="Hashtag" w:semiHidden="1" w:unhideWhenUsed="1"/>
-    <w:lsdException w:name="Unresolved Mention" w:semiHidden="1" w:unhideWhenUsed="1"/>
-    <w:lsdException w:name="Smart Link" w:semiHidden="1" w:unhideWhenUsed="1"/>
   </w:latentStyles>
   <w:style w:type="paragraph" w:default="1" w:styleId="Normal">
     <w:name w:val="Normal"/>

</xml_diff>